<commit_message>
Adding Album to Website
</commit_message>
<xml_diff>
--- a/Wolfe Book Album - Page 27.docx
+++ b/Wolfe Book Album - Page 27.docx
@@ -10,6 +10,908 @@
           <w:noProof/>
         </w:rPr>
       </w:pPr>
+    </w:p>
+    <w:p>
+      <w:pPr>
+        <w:jc w:val="center"/>
+        <w:rPr>
+          <w:b/>
+          <w:noProof/>
+        </w:rPr>
+      </w:pPr>
+    </w:p>
+    <w:p>
+      <w:pPr>
+        <w:jc w:val="center"/>
+        <w:rPr>
+          <w:b/>
+          <w:noProof/>
+        </w:rPr>
+      </w:pPr>
+    </w:p>
+    <w:p>
+      <w:pPr>
+        <w:jc w:val="center"/>
+        <w:rPr>
+          <w:b/>
+          <w:noProof/>
+        </w:rPr>
+      </w:pPr>
+    </w:p>
+    <w:p>
+      <w:pPr>
+        <w:jc w:val="center"/>
+        <w:rPr>
+          <w:b/>
+          <w:noProof/>
+        </w:rPr>
+      </w:pPr>
+    </w:p>
+    <w:p>
+      <w:pPr>
+        <w:jc w:val="center"/>
+        <w:rPr>
+          <w:b/>
+          <w:noProof/>
+        </w:rPr>
+      </w:pPr>
+    </w:p>
+    <w:p>
+      <w:pPr>
+        <w:jc w:val="center"/>
+        <w:rPr>
+          <w:b/>
+          <w:noProof/>
+        </w:rPr>
+      </w:pPr>
+    </w:p>
+    <w:p>
+      <w:pPr>
+        <w:jc w:val="center"/>
+        <w:rPr>
+          <w:b/>
+          <w:noProof/>
+        </w:rPr>
+      </w:pPr>
+    </w:p>
+    <w:p>
+      <w:pPr>
+        <w:jc w:val="center"/>
+        <w:rPr>
+          <w:b/>
+          <w:noProof/>
+        </w:rPr>
+      </w:pPr>
+    </w:p>
+    <w:p>
+      <w:pPr>
+        <w:jc w:val="center"/>
+        <w:rPr>
+          <w:b/>
+          <w:noProof/>
+        </w:rPr>
+      </w:pPr>
+    </w:p>
+    <w:p>
+      <w:pPr>
+        <w:jc w:val="center"/>
+        <w:rPr>
+          <w:b/>
+          <w:noProof/>
+        </w:rPr>
+      </w:pPr>
+    </w:p>
+    <w:p>
+      <w:pPr>
+        <w:jc w:val="center"/>
+        <w:rPr>
+          <w:b/>
+          <w:noProof/>
+        </w:rPr>
+      </w:pPr>
+    </w:p>
+    <w:p>
+      <w:pPr>
+        <w:jc w:val="center"/>
+        <w:rPr>
+          <w:b/>
+          <w:noProof/>
+        </w:rPr>
+      </w:pPr>
+    </w:p>
+    <w:p>
+      <w:pPr>
+        <w:jc w:val="center"/>
+        <w:rPr>
+          <w:b/>
+          <w:noProof/>
+        </w:rPr>
+      </w:pPr>
+    </w:p>
+    <w:p>
+      <w:pPr>
+        <w:jc w:val="center"/>
+        <w:rPr>
+          <w:b/>
+          <w:noProof/>
+        </w:rPr>
+      </w:pPr>
+    </w:p>
+    <w:p>
+      <w:pPr>
+        <w:jc w:val="center"/>
+        <w:rPr>
+          <w:b/>
+          <w:noProof/>
+        </w:rPr>
+      </w:pPr>
+    </w:p>
+    <w:p>
+      <w:pPr>
+        <w:jc w:val="center"/>
+        <w:rPr>
+          <w:b/>
+          <w:noProof/>
+        </w:rPr>
+      </w:pPr>
+    </w:p>
+    <w:p>
+      <w:pPr>
+        <w:jc w:val="center"/>
+        <w:rPr>
+          <w:b/>
+          <w:noProof/>
+        </w:rPr>
+      </w:pPr>
+    </w:p>
+    <w:p>
+      <w:pPr>
+        <w:jc w:val="center"/>
+        <w:rPr>
+          <w:b/>
+          <w:noProof/>
+        </w:rPr>
+      </w:pPr>
+    </w:p>
+    <w:p>
+      <w:pPr>
+        <w:jc w:val="center"/>
+        <w:rPr>
+          <w:b/>
+          <w:noProof/>
+        </w:rPr>
+      </w:pPr>
+    </w:p>
+    <w:p>
+      <w:pPr>
+        <w:jc w:val="center"/>
+        <w:rPr>
+          <w:b/>
+          <w:noProof/>
+        </w:rPr>
+      </w:pPr>
+    </w:p>
+    <w:p>
+      <w:pPr>
+        <w:jc w:val="center"/>
+        <w:rPr>
+          <w:b/>
+          <w:noProof/>
+        </w:rPr>
+      </w:pPr>
+    </w:p>
+    <w:p>
+      <w:pPr>
+        <w:jc w:val="center"/>
+        <w:rPr>
+          <w:b/>
+          <w:noProof/>
+        </w:rPr>
+      </w:pPr>
+    </w:p>
+    <w:p>
+      <w:pPr>
+        <w:jc w:val="center"/>
+        <w:rPr>
+          <w:b/>
+          <w:noProof/>
+        </w:rPr>
+      </w:pPr>
+    </w:p>
+    <w:p>
+      <w:pPr>
+        <w:jc w:val="center"/>
+        <w:rPr>
+          <w:b/>
+          <w:noProof/>
+        </w:rPr>
+      </w:pPr>
+    </w:p>
+    <w:p>
+      <w:pPr>
+        <w:jc w:val="center"/>
+        <w:rPr>
+          <w:b/>
+          <w:noProof/>
+        </w:rPr>
+      </w:pPr>
+    </w:p>
+    <w:p>
+      <w:pPr>
+        <w:jc w:val="center"/>
+        <w:rPr>
+          <w:b/>
+          <w:noProof/>
+        </w:rPr>
+      </w:pPr>
+    </w:p>
+    <w:p>
+      <w:pPr>
+        <w:jc w:val="center"/>
+        <w:rPr>
+          <w:b/>
+          <w:noProof/>
+        </w:rPr>
+      </w:pPr>
+    </w:p>
+    <w:p>
+      <w:pPr>
+        <w:jc w:val="center"/>
+        <w:rPr>
+          <w:b/>
+          <w:noProof/>
+        </w:rPr>
+      </w:pPr>
+    </w:p>
+    <w:p>
+      <w:pPr>
+        <w:jc w:val="center"/>
+        <w:rPr>
+          <w:b/>
+          <w:noProof/>
+        </w:rPr>
+      </w:pPr>
+    </w:p>
+    <w:p>
+      <w:pPr>
+        <w:jc w:val="center"/>
+        <w:rPr>
+          <w:b/>
+          <w:noProof/>
+        </w:rPr>
+      </w:pPr>
+    </w:p>
+    <w:p>
+      <w:pPr>
+        <w:jc w:val="center"/>
+        <w:rPr>
+          <w:b/>
+          <w:noProof/>
+        </w:rPr>
+      </w:pPr>
+    </w:p>
+    <w:p>
+      <w:pPr>
+        <w:jc w:val="center"/>
+        <w:rPr>
+          <w:b/>
+          <w:noProof/>
+        </w:rPr>
+      </w:pPr>
+    </w:p>
+    <w:p>
+      <w:pPr>
+        <w:jc w:val="center"/>
+        <w:rPr>
+          <w:b/>
+          <w:noProof/>
+        </w:rPr>
+      </w:pPr>
+    </w:p>
+    <w:p>
+      <w:pPr>
+        <w:jc w:val="center"/>
+        <w:rPr>
+          <w:b/>
+          <w:noProof/>
+        </w:rPr>
+      </w:pPr>
+    </w:p>
+    <w:p>
+      <w:pPr>
+        <w:jc w:val="center"/>
+        <w:rPr>
+          <w:b/>
+          <w:noProof/>
+        </w:rPr>
+      </w:pPr>
+    </w:p>
+    <w:p>
+      <w:pPr>
+        <w:jc w:val="center"/>
+        <w:rPr>
+          <w:b/>
+          <w:noProof/>
+        </w:rPr>
+      </w:pPr>
+    </w:p>
+    <w:p>
+      <w:pPr>
+        <w:jc w:val="center"/>
+        <w:rPr>
+          <w:b/>
+          <w:noProof/>
+        </w:rPr>
+      </w:pPr>
+    </w:p>
+    <w:p>
+      <w:pPr>
+        <w:jc w:val="center"/>
+        <w:rPr>
+          <w:b/>
+          <w:noProof/>
+        </w:rPr>
+      </w:pPr>
+    </w:p>
+    <w:p>
+      <w:pPr>
+        <w:jc w:val="center"/>
+        <w:rPr>
+          <w:b/>
+          <w:noProof/>
+        </w:rPr>
+      </w:pPr>
+    </w:p>
+    <w:p>
+      <w:pPr>
+        <w:jc w:val="center"/>
+        <w:rPr>
+          <w:b/>
+          <w:noProof/>
+        </w:rPr>
+      </w:pPr>
+    </w:p>
+    <w:p>
+      <w:pPr>
+        <w:jc w:val="center"/>
+        <w:rPr>
+          <w:b/>
+          <w:noProof/>
+        </w:rPr>
+      </w:pPr>
+    </w:p>
+    <w:p>
+      <w:pPr>
+        <w:jc w:val="center"/>
+        <w:rPr>
+          <w:b/>
+          <w:noProof/>
+        </w:rPr>
+      </w:pPr>
+    </w:p>
+    <w:p>
+      <w:pPr>
+        <w:jc w:val="center"/>
+        <w:rPr>
+          <w:b/>
+          <w:noProof/>
+        </w:rPr>
+      </w:pPr>
+    </w:p>
+    <w:p>
+      <w:pPr>
+        <w:jc w:val="center"/>
+        <w:rPr>
+          <w:b/>
+          <w:noProof/>
+        </w:rPr>
+      </w:pPr>
+    </w:p>
+    <w:p>
+      <w:pPr>
+        <w:jc w:val="center"/>
+        <w:rPr>
+          <w:b/>
+          <w:noProof/>
+        </w:rPr>
+      </w:pPr>
+    </w:p>
+    <w:p>
+      <w:pPr>
+        <w:jc w:val="center"/>
+        <w:rPr>
+          <w:b/>
+          <w:noProof/>
+        </w:rPr>
+      </w:pPr>
+    </w:p>
+    <w:p>
+      <w:pPr>
+        <w:jc w:val="center"/>
+        <w:rPr>
+          <w:b/>
+          <w:noProof/>
+        </w:rPr>
+      </w:pPr>
+    </w:p>
+    <w:p>
+      <w:pPr>
+        <w:jc w:val="center"/>
+        <w:rPr>
+          <w:b/>
+          <w:noProof/>
+        </w:rPr>
+      </w:pPr>
+    </w:p>
+    <w:p>
+      <w:pPr>
+        <w:jc w:val="center"/>
+        <w:rPr>
+          <w:b/>
+          <w:noProof/>
+        </w:rPr>
+      </w:pPr>
+    </w:p>
+    <w:p>
+      <w:pPr>
+        <w:jc w:val="center"/>
+        <w:rPr>
+          <w:b/>
+          <w:noProof/>
+        </w:rPr>
+      </w:pPr>
+    </w:p>
+    <w:p>
+      <w:pPr>
+        <w:jc w:val="center"/>
+        <w:rPr>
+          <w:b/>
+          <w:noProof/>
+        </w:rPr>
+      </w:pPr>
+    </w:p>
+    <w:p>
+      <w:pPr>
+        <w:jc w:val="center"/>
+        <w:rPr>
+          <w:b/>
+          <w:noProof/>
+        </w:rPr>
+      </w:pPr>
+    </w:p>
+    <w:p>
+      <w:pPr>
+        <w:jc w:val="center"/>
+        <w:rPr>
+          <w:b/>
+          <w:noProof/>
+        </w:rPr>
+      </w:pPr>
+    </w:p>
+    <w:p>
+      <w:pPr>
+        <w:jc w:val="center"/>
+        <w:rPr>
+          <w:b/>
+          <w:noProof/>
+        </w:rPr>
+      </w:pPr>
+    </w:p>
+    <w:p>
+      <w:pPr>
+        <w:jc w:val="center"/>
+        <w:rPr>
+          <w:b/>
+          <w:noProof/>
+        </w:rPr>
+      </w:pPr>
+    </w:p>
+    <w:p>
+      <w:pPr>
+        <w:jc w:val="center"/>
+        <w:rPr>
+          <w:b/>
+          <w:noProof/>
+        </w:rPr>
+      </w:pPr>
+    </w:p>
+    <w:p>
+      <w:pPr>
+        <w:jc w:val="center"/>
+        <w:rPr>
+          <w:b/>
+          <w:noProof/>
+        </w:rPr>
+      </w:pPr>
+    </w:p>
+    <w:p>
+      <w:pPr>
+        <w:jc w:val="center"/>
+        <w:rPr>
+          <w:b/>
+          <w:noProof/>
+        </w:rPr>
+      </w:pPr>
+    </w:p>
+    <w:p>
+      <w:pPr>
+        <w:jc w:val="center"/>
+        <w:rPr>
+          <w:b/>
+          <w:noProof/>
+        </w:rPr>
+      </w:pPr>
+    </w:p>
+    <w:p>
+      <w:pPr>
+        <w:jc w:val="center"/>
+        <w:rPr>
+          <w:b/>
+          <w:noProof/>
+        </w:rPr>
+      </w:pPr>
+    </w:p>
+    <w:p>
+      <w:pPr>
+        <w:jc w:val="center"/>
+        <w:rPr>
+          <w:b/>
+          <w:noProof/>
+        </w:rPr>
+      </w:pPr>
+    </w:p>
+    <w:p>
+      <w:pPr>
+        <w:jc w:val="center"/>
+        <w:rPr>
+          <w:b/>
+          <w:noProof/>
+        </w:rPr>
+      </w:pPr>
+    </w:p>
+    <w:p>
+      <w:pPr>
+        <w:jc w:val="center"/>
+        <w:rPr>
+          <w:b/>
+          <w:noProof/>
+        </w:rPr>
+      </w:pPr>
+    </w:p>
+    <w:p>
+      <w:pPr>
+        <w:jc w:val="center"/>
+        <w:rPr>
+          <w:b/>
+          <w:noProof/>
+        </w:rPr>
+      </w:pPr>
+    </w:p>
+    <w:p>
+      <w:pPr>
+        <w:jc w:val="center"/>
+        <w:rPr>
+          <w:b/>
+          <w:noProof/>
+        </w:rPr>
+      </w:pPr>
+    </w:p>
+    <w:p>
+      <w:pPr>
+        <w:jc w:val="center"/>
+        <w:rPr>
+          <w:b/>
+          <w:noProof/>
+        </w:rPr>
+      </w:pPr>
+    </w:p>
+    <w:p>
+      <w:pPr>
+        <w:jc w:val="center"/>
+        <w:rPr>
+          <w:b/>
+          <w:noProof/>
+        </w:rPr>
+      </w:pPr>
+    </w:p>
+    <w:p>
+      <w:pPr>
+        <w:jc w:val="center"/>
+        <w:rPr>
+          <w:b/>
+          <w:noProof/>
+        </w:rPr>
+      </w:pPr>
+    </w:p>
+    <w:p>
+      <w:pPr>
+        <w:jc w:val="center"/>
+        <w:rPr>
+          <w:b/>
+          <w:noProof/>
+        </w:rPr>
+      </w:pPr>
+    </w:p>
+    <w:p>
+      <w:pPr>
+        <w:jc w:val="center"/>
+        <w:rPr>
+          <w:b/>
+          <w:noProof/>
+        </w:rPr>
+      </w:pPr>
+    </w:p>
+    <w:p>
+      <w:pPr>
+        <w:jc w:val="center"/>
+        <w:rPr>
+          <w:b/>
+          <w:noProof/>
+        </w:rPr>
+      </w:pPr>
+    </w:p>
+    <w:p>
+      <w:pPr>
+        <w:jc w:val="center"/>
+        <w:rPr>
+          <w:b/>
+          <w:noProof/>
+        </w:rPr>
+      </w:pPr>
+    </w:p>
+    <w:p>
+      <w:pPr>
+        <w:jc w:val="center"/>
+        <w:rPr>
+          <w:b/>
+          <w:noProof/>
+        </w:rPr>
+      </w:pPr>
+    </w:p>
+    <w:p>
+      <w:pPr>
+        <w:jc w:val="center"/>
+        <w:rPr>
+          <w:b/>
+          <w:noProof/>
+        </w:rPr>
+      </w:pPr>
+    </w:p>
+    <w:p>
+      <w:pPr>
+        <w:jc w:val="center"/>
+        <w:rPr>
+          <w:b/>
+          <w:noProof/>
+        </w:rPr>
+      </w:pPr>
+    </w:p>
+    <w:p>
+      <w:pPr>
+        <w:jc w:val="center"/>
+        <w:rPr>
+          <w:b/>
+          <w:noProof/>
+        </w:rPr>
+      </w:pPr>
+    </w:p>
+    <w:p>
+      <w:pPr>
+        <w:jc w:val="center"/>
+        <w:rPr>
+          <w:b/>
+          <w:noProof/>
+        </w:rPr>
+      </w:pPr>
+    </w:p>
+    <w:p>
+      <w:pPr>
+        <w:jc w:val="center"/>
+        <w:rPr>
+          <w:b/>
+          <w:noProof/>
+        </w:rPr>
+      </w:pPr>
+    </w:p>
+    <w:p>
+      <w:pPr>
+        <w:jc w:val="center"/>
+        <w:rPr>
+          <w:b/>
+          <w:noProof/>
+        </w:rPr>
+      </w:pPr>
+    </w:p>
+    <w:p>
+      <w:pPr>
+        <w:jc w:val="center"/>
+        <w:rPr>
+          <w:b/>
+          <w:noProof/>
+        </w:rPr>
+      </w:pPr>
+    </w:p>
+    <w:p>
+      <w:pPr>
+        <w:jc w:val="center"/>
+        <w:rPr>
+          <w:b/>
+          <w:noProof/>
+        </w:rPr>
+      </w:pPr>
+    </w:p>
+    <w:p>
+      <w:pPr>
+        <w:jc w:val="center"/>
+        <w:rPr>
+          <w:b/>
+          <w:noProof/>
+        </w:rPr>
+      </w:pPr>
+    </w:p>
+    <w:p>
+      <w:pPr>
+        <w:jc w:val="center"/>
+        <w:rPr>
+          <w:b/>
+          <w:noProof/>
+        </w:rPr>
+      </w:pPr>
+    </w:p>
+    <w:p>
+      <w:pPr>
+        <w:jc w:val="center"/>
+        <w:rPr>
+          <w:b/>
+          <w:noProof/>
+        </w:rPr>
+      </w:pPr>
+    </w:p>
+    <w:p>
+      <w:pPr>
+        <w:jc w:val="center"/>
+        <w:rPr>
+          <w:b/>
+          <w:noProof/>
+        </w:rPr>
+      </w:pPr>
+    </w:p>
+    <w:p>
+      <w:pPr>
+        <w:jc w:val="center"/>
+        <w:rPr>
+          <w:b/>
+          <w:noProof/>
+        </w:rPr>
+      </w:pPr>
+    </w:p>
+    <w:p>
+      <w:pPr>
+        <w:jc w:val="center"/>
+        <w:rPr>
+          <w:b/>
+          <w:noProof/>
+        </w:rPr>
+      </w:pPr>
+    </w:p>
+    <w:p>
+      <w:pPr>
+        <w:jc w:val="center"/>
+        <w:rPr>
+          <w:b/>
+          <w:noProof/>
+        </w:rPr>
+      </w:pPr>
+    </w:p>
+    <w:p>
+      <w:pPr>
+        <w:jc w:val="center"/>
+        <w:rPr>
+          <w:b/>
+          <w:noProof/>
+        </w:rPr>
+      </w:pPr>
+    </w:p>
+    <w:p>
+      <w:pPr>
+        <w:jc w:val="center"/>
+        <w:rPr>
+          <w:b/>
+          <w:noProof/>
+        </w:rPr>
+      </w:pPr>
+    </w:p>
+    <w:p>
+      <w:pPr>
+        <w:jc w:val="center"/>
+        <w:rPr>
+          <w:b/>
+          <w:noProof/>
+        </w:rPr>
+      </w:pPr>
+    </w:p>
+    <w:p>
+      <w:pPr>
+        <w:jc w:val="center"/>
+        <w:rPr>
+          <w:b/>
+          <w:noProof/>
+        </w:rPr>
+      </w:pPr>
+    </w:p>
+    <w:p>
+      <w:pPr>
+        <w:jc w:val="center"/>
+        <w:rPr>
+          <w:b/>
+          <w:noProof/>
+        </w:rPr>
+      </w:pPr>
+    </w:p>
+    <w:p>
+      <w:pPr>
+        <w:jc w:val="center"/>
+        <w:rPr>
+          <w:b/>
+          <w:noProof/>
+        </w:rPr>
+      </w:pPr>
+    </w:p>
+    <w:p>
+      <w:pPr>
+        <w:jc w:val="center"/>
+        <w:rPr>
+          <w:b/>
+          <w:noProof/>
+        </w:rPr>
+      </w:pPr>
+    </w:p>
+    <w:p>
+      <w:pPr>
+        <w:jc w:val="center"/>
+        <w:rPr>
+          <w:b/>
+          <w:noProof/>
+        </w:rPr>
+      </w:pPr>
+    </w:p>
+    <w:p>
+      <w:pPr>
+        <w:jc w:val="center"/>
+        <w:rPr>
+          <w:b/>
+          <w:noProof/>
+        </w:rPr>
+      </w:pPr>
+    </w:p>
+    <w:p>
+      <w:pPr>
+        <w:jc w:val="center"/>
+        <w:rPr>
+          <w:b/>
+          <w:noProof/>
+        </w:rPr>
+      </w:pPr>
+    </w:p>
+    <w:p>
+      <w:pPr>
+        <w:jc w:val="center"/>
+        <w:rPr>
+          <w:b/>
+          <w:noProof/>
+        </w:rPr>
+      </w:pPr>
+    </w:p>
+    <w:p>
+      <w:pPr>
+        <w:jc w:val="center"/>
+        <w:rPr>
+          <w:b/>
+          <w:noProof/>
+        </w:rPr>
+      </w:pPr>
+      <w:bookmarkStart w:id="0" w:name="_GoBack"/>
+      <w:bookmarkEnd w:id="0"/>
       <w:r>
         <w:rPr>
           <w:noProof/>
@@ -133,6 +1035,7 @@
         <w:rPr>
           <w:noProof/>
         </w:rPr>
+        <w:lastRenderedPageBreak/>
         <w:drawing>
           <wp:inline distT="0" distB="0" distL="0" distR="0" wp14:anchorId="585990D9" wp14:editId="7F16A959">
             <wp:extent cx="2209800" cy="3314700"/>
@@ -198,8 +1101,6 @@
       <w:r>
         <w:t>ROTC Military Ball at Ohio State University - 1951</w:t>
       </w:r>
-      <w:bookmarkStart w:id="0" w:name="_GoBack"/>
-      <w:bookmarkEnd w:id="0"/>
     </w:p>
     <w:sectPr>
       <w:pgSz w:w="12240" w:h="15840"/>

</xml_diff>